<commit_message>
Update capitulo6 - lampara de señales.docx
</commit_message>
<xml_diff>
--- a/capitulos/capitulo6 - lampara de señales.docx
+++ b/capitulos/capitulo6 - lampara de señales.docx
@@ -619,6 +619,213 @@
       <w:r>
         <w:rPr/>
         <w:t xml:space="preserve"> </w:t>
+      </w:r>
+    </w:p>
+    <w:tbl>
+      <w:tblPr>
+        <w:tblW w:w="5000" w:type="pct"/>
+        <w:jc w:val="left"/>
+        <w:tblInd w:w="-5" w:type="dxa"/>
+        <w:tblLayout w:type="fixed"/>
+        <w:tblCellMar>
+          <w:top w:w="55" w:type="dxa"/>
+          <w:left w:w="55" w:type="dxa"/>
+          <w:bottom w:w="55" w:type="dxa"/>
+          <w:right w:w="55" w:type="dxa"/>
+        </w:tblCellMar>
+      </w:tblPr>
+      <w:tblGrid>
+        <w:gridCol w:w="1786"/>
+        <w:gridCol w:w="1786"/>
+        <w:gridCol w:w="1786"/>
+        <w:gridCol w:w="1787"/>
+      </w:tblGrid>
+      <w:tr>
+        <w:trPr/>
+        <w:tc>
+          <w:tcPr>
+            <w:tcW w:w="1786" w:type="dxa"/>
+            <w:tcBorders>
+              <w:top w:val="single" w:sz="4" w:space="0" w:color="000000"/>
+              <w:left w:val="single" w:sz="4" w:space="0" w:color="000000"/>
+              <w:bottom w:val="single" w:sz="4" w:space="0" w:color="000000"/>
+            </w:tcBorders>
+          </w:tcPr>
+          <w:p>
+            <w:pPr>
+              <w:pStyle w:val="Contenidodelatabla"/>
+              <w:spacing w:before="0" w:after="0"/>
+              <w:rPr/>
+            </w:pPr>
+            <w:r>
+              <w:rPr/>
+            </w:r>
+          </w:p>
+        </w:tc>
+        <w:tc>
+          <w:tcPr>
+            <w:tcW w:w="1786" w:type="dxa"/>
+            <w:tcBorders>
+              <w:top w:val="single" w:sz="4" w:space="0" w:color="000000"/>
+              <w:left w:val="single" w:sz="4" w:space="0" w:color="000000"/>
+              <w:bottom w:val="single" w:sz="4" w:space="0" w:color="000000"/>
+            </w:tcBorders>
+          </w:tcPr>
+          <w:p>
+            <w:pPr>
+              <w:pStyle w:val="Contenidodelatabla"/>
+              <w:spacing w:before="0" w:after="0"/>
+              <w:jc w:val="center"/>
+              <w:rPr/>
+            </w:pPr>
+            <w:r>
+              <w:rPr/>
+              <w:t>Arduino</w:t>
+            </w:r>
+          </w:p>
+        </w:tc>
+        <w:tc>
+          <w:tcPr>
+            <w:tcW w:w="1786" w:type="dxa"/>
+            <w:tcBorders>
+              <w:top w:val="single" w:sz="4" w:space="0" w:color="000000"/>
+              <w:left w:val="single" w:sz="4" w:space="0" w:color="000000"/>
+              <w:bottom w:val="single" w:sz="4" w:space="0" w:color="000000"/>
+            </w:tcBorders>
+          </w:tcPr>
+          <w:p>
+            <w:pPr>
+              <w:pStyle w:val="Contenidodelatabla"/>
+              <w:spacing w:before="0" w:after="0"/>
+              <w:jc w:val="center"/>
+              <w:rPr/>
+            </w:pPr>
+            <w:r>
+              <w:rPr/>
+              <w:t>ESP32</w:t>
+            </w:r>
+          </w:p>
+        </w:tc>
+        <w:tc>
+          <w:tcPr>
+            <w:tcW w:w="1787" w:type="dxa"/>
+            <w:tcBorders>
+              <w:top w:val="single" w:sz="4" w:space="0" w:color="000000"/>
+              <w:left w:val="single" w:sz="4" w:space="0" w:color="000000"/>
+              <w:bottom w:val="single" w:sz="4" w:space="0" w:color="000000"/>
+              <w:right w:val="single" w:sz="4" w:space="0" w:color="000000"/>
+            </w:tcBorders>
+          </w:tcPr>
+          <w:p>
+            <w:pPr>
+              <w:pStyle w:val="Contenidodelatabla"/>
+              <w:spacing w:before="0" w:after="0"/>
+              <w:jc w:val="center"/>
+              <w:rPr/>
+            </w:pPr>
+            <w:r>
+              <w:rPr/>
+              <w:t>Raspberry Pi Pico</w:t>
+            </w:r>
+          </w:p>
+        </w:tc>
+      </w:tr>
+      <w:tr>
+        <w:trPr/>
+        <w:tc>
+          <w:tcPr>
+            <w:tcW w:w="1786" w:type="dxa"/>
+            <w:tcBorders>
+              <w:left w:val="single" w:sz="4" w:space="0" w:color="000000"/>
+              <w:bottom w:val="single" w:sz="4" w:space="0" w:color="000000"/>
+            </w:tcBorders>
+          </w:tcPr>
+          <w:p>
+            <w:pPr>
+              <w:pStyle w:val="Contenidodelatabla"/>
+              <w:spacing w:before="0" w:after="0"/>
+              <w:rPr/>
+            </w:pPr>
+            <w:r>
+              <w:rPr/>
+              <w:t>GPIO17</w:t>
+            </w:r>
+          </w:p>
+        </w:tc>
+        <w:tc>
+          <w:tcPr>
+            <w:tcW w:w="1786" w:type="dxa"/>
+            <w:tcBorders>
+              <w:left w:val="single" w:sz="4" w:space="0" w:color="000000"/>
+              <w:bottom w:val="single" w:sz="4" w:space="0" w:color="000000"/>
+            </w:tcBorders>
+          </w:tcPr>
+          <w:p>
+            <w:pPr>
+              <w:pStyle w:val="Contenidodelatabla"/>
+              <w:spacing w:before="0" w:after="0"/>
+              <w:jc w:val="center"/>
+              <w:rPr/>
+            </w:pPr>
+            <w:r>
+              <w:rPr/>
+              <w:t>D8</w:t>
+            </w:r>
+          </w:p>
+        </w:tc>
+        <w:tc>
+          <w:tcPr>
+            <w:tcW w:w="1786" w:type="dxa"/>
+            <w:tcBorders>
+              <w:left w:val="single" w:sz="4" w:space="0" w:color="000000"/>
+              <w:bottom w:val="single" w:sz="4" w:space="0" w:color="000000"/>
+            </w:tcBorders>
+          </w:tcPr>
+          <w:p>
+            <w:pPr>
+              <w:pStyle w:val="Contenidodelatabla"/>
+              <w:spacing w:before="0" w:after="0"/>
+              <w:jc w:val="center"/>
+              <w:rPr/>
+            </w:pPr>
+            <w:r>
+              <w:rPr/>
+              <w:t>TX2 / G17</w:t>
+            </w:r>
+          </w:p>
+        </w:tc>
+        <w:tc>
+          <w:tcPr>
+            <w:tcW w:w="1787" w:type="dxa"/>
+            <w:tcBorders>
+              <w:left w:val="single" w:sz="4" w:space="0" w:color="000000"/>
+              <w:bottom w:val="single" w:sz="4" w:space="0" w:color="000000"/>
+              <w:right w:val="single" w:sz="4" w:space="0" w:color="000000"/>
+            </w:tcBorders>
+          </w:tcPr>
+          <w:p>
+            <w:pPr>
+              <w:pStyle w:val="Contenidodelatabla"/>
+              <w:spacing w:before="0" w:after="0"/>
+              <w:jc w:val="center"/>
+              <w:rPr/>
+            </w:pPr>
+            <w:r>
+              <w:rPr/>
+              <w:t>22</w:t>
+            </w:r>
+          </w:p>
+        </w:tc>
+      </w:tr>
+    </w:tbl>
+    <w:p>
+      <w:pPr>
+        <w:pStyle w:val="Normal"/>
+        <w:jc w:val="center"/>
+        <w:rPr/>
+      </w:pPr>
+      <w:r>
+        <w:rPr/>
       </w:r>
     </w:p>
     <w:p>
@@ -1951,18 +2158,24 @@
         </w:rPr>
         <w:t>from time import sleep</w:t>
       </w:r>
-    </w:p>
-    <w:p>
-      <w:pPr>
-        <w:pStyle w:val="Normal"/>
+      <w:r>
         <w:rPr>
           <w:rFonts w:ascii="Courier New" w:hAnsi="Courier New"/>
         </w:rPr>
-      </w:pPr>
-      <w:r>
+        <w:t>_ms</w:t>
+      </w:r>
+    </w:p>
+    <w:p>
+      <w:pPr>
+        <w:pStyle w:val="Normal"/>
         <w:rPr>
           <w:rFonts w:ascii="Courier New" w:hAnsi="Courier New"/>
         </w:rPr>
+      </w:pPr>
+      <w:r>
+        <w:rPr>
+          <w:rFonts w:ascii="Courier New" w:hAnsi="Courier New"/>
+        </w:rPr>
         <w:t>PULSADOR = Pin(17, Pin.IN, Pin.PULL_UP)</w:t>
       </w:r>
     </w:p>
@@ -2017,7 +2230,31 @@
         <w:rPr>
           <w:rFonts w:ascii="Courier New" w:hAnsi="Courier New"/>
         </w:rPr>
-        <w:t>sleep(0.2)</w:t>
+        <w:t>sleep</w:t>
+      </w:r>
+      <w:r>
+        <w:rPr>
+          <w:rFonts w:ascii="Courier New" w:hAnsi="Courier New"/>
+        </w:rPr>
+        <w:t>_ms</w:t>
+      </w:r>
+      <w:r>
+        <w:rPr>
+          <w:rFonts w:ascii="Courier New" w:hAnsi="Courier New"/>
+        </w:rPr>
+        <w:t>(2</w:t>
+      </w:r>
+      <w:r>
+        <w:rPr>
+          <w:rFonts w:ascii="Courier New" w:hAnsi="Courier New"/>
+        </w:rPr>
+        <w:t>00</w:t>
+      </w:r>
+      <w:r>
+        <w:rPr>
+          <w:rFonts w:ascii="Courier New" w:hAnsi="Courier New"/>
+        </w:rPr>
+        <w:t>)</w:t>
       </w:r>
     </w:p>
     <w:p>
@@ -2033,7 +2270,19 @@
         <w:rPr>
           <w:rFonts w:ascii="Courier New" w:hAnsi="Courier New"/>
         </w:rPr>
-        <w:t>sleep()</w:t>
+        <w:t>sleep</w:t>
+      </w:r>
+      <w:r>
+        <w:rPr>
+          <w:rFonts w:ascii="Courier New" w:hAnsi="Courier New"/>
+        </w:rPr>
+        <w:t>_ms</w:t>
+      </w:r>
+      <w:r>
+        <w:rPr>
+          <w:rFonts w:ascii="Courier New" w:hAnsi="Courier New"/>
+        </w:rPr>
+        <w:t>()</w:t>
       </w:r>
       <w:r>
         <w:rPr/>
@@ -4561,18 +4810,7 @@
           <w:szCs w:val="20"/>
           <w:lang w:val="es-AR" w:eastAsia="en-US" w:bidi="ar-SA"/>
         </w:rPr>
-        <w:t>from time import sleep</w:t>
-      </w:r>
-      <w:r>
-        <w:rPr>
-          <w:rFonts w:eastAsia="Calibri" w:cs="Franklin Gothic Book" w:ascii="Courier New" w:hAnsi="Courier New"/>
-          <w:color w:val="000000"/>
-          <w:kern w:val="0"/>
-          <w:sz w:val="22"/>
-          <w:szCs w:val="20"/>
-          <w:lang w:val="es-AR" w:eastAsia="en-US" w:bidi="ar-SA"/>
-        </w:rPr>
-        <w:t>_ms</w:t>
+        <w:t>from time import sleep_ms</w:t>
       </w:r>
     </w:p>
     <w:p>
@@ -5083,7 +5321,11 @@
             </w:pPr>
             <w:r>
               <w:rPr/>
-              <w:t>Aeródromo peligroso, no aterrice</w:t>
+              <w:t>P</w:t>
+            </w:r>
+            <w:r>
+              <w:rPr/>
+              <w:t>eligro, no aterrice</w:t>
             </w:r>
           </w:p>
         </w:tc>

</xml_diff>